<commit_message>
update editable doc v2.1
</commit_message>
<xml_diff>
--- a/doc.docx
+++ b/doc.docx
@@ -3553,6 +3553,22 @@
         </w:rPr>
         <w:t xml:space="preserve"> similar</w:t>
       </w:r>
+      <w:r>
+        <w:rPr>
+          <w:rFonts w:cstheme="minorHAnsi"/>
+          <w:sz w:val="20"/>
+          <w:szCs w:val="20"/>
+        </w:rPr>
+        <w:t xml:space="preserve">: </w:t>
+      </w:r>
+      <w:r>
+        <w:rPr>
+          <w:rFonts w:cstheme="minorHAnsi"/>
+          <w:sz w:val="20"/>
+          <w:szCs w:val="20"/>
+        </w:rPr>
+        <w:t xml:space="preserve">select a loan, </w:t>
+      </w:r>
       <w:bookmarkStart w:id="0" w:name="_GoBack"/>
       <w:bookmarkEnd w:id="0"/>
       <w:r>
@@ -3561,15 +3577,7 @@
           <w:sz w:val="20"/>
           <w:szCs w:val="20"/>
         </w:rPr>
-        <w:t xml:space="preserve">: </w:t>
-      </w:r>
-      <w:r>
-        <w:rPr>
-          <w:rFonts w:cstheme="minorHAnsi"/>
-          <w:sz w:val="20"/>
-          <w:szCs w:val="20"/>
-        </w:rPr>
-        <w:t>select a loan, then select one of your account, then click repay loan button.</w:t>
+        <w:t>select one of your account, then click repay loan button.</w:t>
       </w:r>
     </w:p>
     <w:p>

</xml_diff>